<commit_message>
added files from end of PW18; generated vocab + metadata
</commit_message>
<xml_diff>
--- a/TEMP/input/p004v_GC_DN_++MHS_PHS_G1/tl_p004v.docx
+++ b/TEMP/input/p004v_GC_DN_++MHS_PHS_G1/tl_p004v.docx
@@ -1163,17 +1163,33 @@
         <w:rPr>
           <w:rtl w:val="0"/>
         </w:rPr>
-        <w:t xml:space="preserve">double handful</w:t>
-      </w:r>
-      <w:r>
-        <w:rPr>
-          <w:rFonts w:ascii="Courier New" w:cs="Courier New" w:eastAsia="Courier New" w:hAnsi="Courier New"/>
-          <w:color w:val="0000ff"/>
-          <w:sz w:val="18"/>
-          <w:szCs w:val="18"/>
-          <w:rtl w:val="0"/>
-        </w:rPr>
-        <w:t xml:space="preserve">&lt;/ms&gt;</w:t>
+        <w:t xml:space="preserve">double </w:t>
+      </w:r>
+      <w:r>
+        <w:rPr>
+          <w:rFonts w:ascii="Courier New" w:cs="Courier New" w:eastAsia="Courier New" w:hAnsi="Courier New"/>
+          <w:color w:val="0000ff"/>
+          <w:sz w:val="18"/>
+          <w:szCs w:val="18"/>
+          <w:rtl w:val="0"/>
+        </w:rPr>
+        <w:t xml:space="preserve">&lt;bp&gt;</w:t>
+      </w:r>
+      <w:r>
+        <w:rPr>
+          <w:rtl w:val="0"/>
+        </w:rPr>
+        <w:t xml:space="preserve">handful</w:t>
+      </w:r>
+      <w:r>
+        <w:rPr>
+          <w:rFonts w:ascii="Courier New" w:cs="Courier New" w:eastAsia="Courier New" w:hAnsi="Courier New"/>
+          <w:color w:val="0000ff"/>
+          <w:sz w:val="18"/>
+          <w:szCs w:val="18"/>
+          <w:rtl w:val="0"/>
+        </w:rPr>
+        <w:t xml:space="preserve">&lt;/bp&gt;&lt;/ms&gt;</w:t>
       </w:r>
       <w:r>
         <w:rPr>

</xml_diff>